<commit_message>
first changes to layout and bootstrap, controllers.
</commit_message>
<xml_diff>
--- a/docs/Analyse document Individueel.docx
+++ b/docs/Analyse document Individueel.docx
@@ -1,6 +1,6 @@
 
 <file path=word/document.xml><?xml version="1.0" encoding="utf-8"?>
-<w:document xmlns:wpc="http://schemas.microsoft.com/office/word/2010/wordprocessingCanvas" xmlns:cx="http://schemas.microsoft.com/office/drawing/2014/chartex" xmlns:cx1="http://schemas.microsoft.com/office/drawing/2015/9/8/chartex" xmlns:cx2="http://schemas.microsoft.com/office/drawing/2015/10/21/chartex" xmlns:cx3="http://schemas.microsoft.com/office/drawing/2016/5/9/chartex" xmlns:cx4="http://schemas.microsoft.com/office/drawing/2016/5/10/chartex" xmlns:cx5="http://schemas.microsoft.com/office/drawing/2016/5/11/chartex" xmlns:cx6="http://schemas.microsoft.com/office/drawing/2016/5/12/chartex" xmlns:cx7="http://schemas.microsoft.com/office/drawing/2016/5/13/chartex" xmlns:cx8="http://schemas.microsoft.com/office/drawing/2016/5/14/chartex" xmlns:mc="http://schemas.openxmlformats.org/markup-compatibility/2006" xmlns:aink="http://schemas.microsoft.com/office/drawing/2016/ink" xmlns:am3d="http://schemas.microsoft.com/office/drawing/2017/model3d" xmlns:o="urn:schemas-microsoft-com:office:office" xmlns:r="http://schemas.openxmlformats.org/officeDocument/2006/relationships" xmlns:m="http://schemas.openxmlformats.org/officeDocument/2006/math" xmlns:v="urn:schemas-microsoft-com:vml" xmlns:wp14="http://schemas.microsoft.com/office/word/2010/wordprocessingDrawing" xmlns:wp="http://schemas.openxmlformats.org/drawingml/2006/wordprocessingDrawing" xmlns:w10="urn:schemas-microsoft-com:office:word" xmlns:w="http://schemas.openxmlformats.org/wordprocessingml/2006/main" xmlns:w14="http://schemas.microsoft.com/office/word/2010/wordml" xmlns:w15="http://schemas.microsoft.com/office/word/2012/wordml" xmlns:w16cid="http://schemas.microsoft.com/office/word/2016/wordml/cid" xmlns:w16se="http://schemas.microsoft.com/office/word/2015/wordml/symex" xmlns:wpg="http://schemas.microsoft.com/office/word/2010/wordprocessingGroup" xmlns:wpi="http://schemas.microsoft.com/office/word/2010/wordprocessingInk" xmlns:wne="http://schemas.microsoft.com/office/word/2006/wordml" xmlns:wps="http://schemas.microsoft.com/office/word/2010/wordprocessingShape" mc:Ignorable="w14 w15 w16se w16cid wp14">
+<w:document xmlns:wpc="http://schemas.microsoft.com/office/word/2010/wordprocessingCanvas" xmlns:cx="http://schemas.microsoft.com/office/drawing/2014/chartex" xmlns:cx1="http://schemas.microsoft.com/office/drawing/2015/9/8/chartex" xmlns:mc="http://schemas.openxmlformats.org/markup-compatibility/2006" xmlns:o="urn:schemas-microsoft-com:office:office" xmlns:r="http://schemas.openxmlformats.org/officeDocument/2006/relationships" xmlns:m="http://schemas.openxmlformats.org/officeDocument/2006/math" xmlns:v="urn:schemas-microsoft-com:vml" xmlns:wp14="http://schemas.microsoft.com/office/word/2010/wordprocessingDrawing" xmlns:wp="http://schemas.openxmlformats.org/drawingml/2006/wordprocessingDrawing" xmlns:w10="urn:schemas-microsoft-com:office:word" xmlns:w="http://schemas.openxmlformats.org/wordprocessingml/2006/main" xmlns:w14="http://schemas.microsoft.com/office/word/2010/wordml" xmlns:w15="http://schemas.microsoft.com/office/word/2012/wordml" xmlns:w16se="http://schemas.microsoft.com/office/word/2015/wordml/symex" xmlns:wpg="http://schemas.microsoft.com/office/word/2010/wordprocessingGroup" xmlns:wpi="http://schemas.microsoft.com/office/word/2010/wordprocessingInk" xmlns:wne="http://schemas.microsoft.com/office/word/2006/wordml" xmlns:wps="http://schemas.microsoft.com/office/word/2010/wordprocessingShape" mc:Ignorable="w14 w15 w16se wp14">
   <w:body>
     <w:p>
       <w:pPr>
@@ -266,7 +266,7 @@
           <w:noProof/>
           <w:lang w:val="nl-NL"/>
         </w:rPr>
-        <w:t>28-2-2018</w:t>
+        <w:t>26-3-2018</w:t>
       </w:r>
       <w:r>
         <w:rPr>
@@ -290,6 +290,13 @@
     </w:p>
     <w:sdt>
       <w:sdtPr>
+        <w:rPr>
+          <w:rFonts w:asciiTheme="minorHAnsi" w:eastAsiaTheme="minorHAnsi" w:hAnsiTheme="minorHAnsi" w:cstheme="minorBidi"/>
+          <w:color w:val="auto"/>
+          <w:sz w:val="22"/>
+          <w:szCs w:val="22"/>
+          <w:lang w:val="en-US" w:eastAsia="en-US"/>
+        </w:rPr>
         <w:id w:val="1234131462"/>
         <w:docPartObj>
           <w:docPartGallery w:val="Table of Contents"/>
@@ -298,13 +305,8 @@
       </w:sdtPr>
       <w:sdtEndPr>
         <w:rPr>
-          <w:rFonts w:asciiTheme="minorHAnsi" w:eastAsiaTheme="minorHAnsi" w:hAnsiTheme="minorHAnsi" w:cstheme="minorBidi"/>
           <w:b/>
           <w:bCs/>
-          <w:color w:val="auto"/>
-          <w:sz w:val="22"/>
-          <w:szCs w:val="22"/>
-          <w:lang w:val="en-US" w:eastAsia="en-US"/>
         </w:rPr>
       </w:sdtEndPr>
       <w:sdtContent>
@@ -1007,29 +1009,6 @@
     </w:p>
     <w:p>
       <w:pPr>
-        <w:rPr>
-          <w:lang w:val="nl-NL"/>
-        </w:rPr>
-      </w:pPr>
-    </w:p>
-    <w:p>
-      <w:pPr>
-        <w:pStyle w:val="Kop2"/>
-        <w:rPr>
-          <w:lang w:val="nl-NL"/>
-        </w:rPr>
-      </w:pPr>
-      <w:bookmarkStart w:id="4" w:name="_Toc507584464"/>
-      <w:r>
-        <w:rPr>
-          <w:lang w:val="nl-NL"/>
-        </w:rPr>
-        <w:t>Should</w:t>
-      </w:r>
-      <w:bookmarkEnd w:id="4"/>
-    </w:p>
-    <w:p>
-      <w:pPr>
         <w:pStyle w:val="Lijstalinea"/>
         <w:numPr>
           <w:ilvl w:val="0"/>
@@ -1043,20 +1022,37 @@
         <w:rPr>
           <w:lang w:val="nl-NL"/>
         </w:rPr>
-        <w:t>Links die niet in werking zijn gesteld</w:t>
-      </w:r>
-      <w:r>
-        <w:rPr>
-          <w:lang w:val="nl-NL"/>
-        </w:rPr>
-        <w:t>, ofwel weinig worden gebruikt/voor een langere tijd niet zijn geüpdatet,</w:t>
-      </w:r>
-      <w:r>
-        <w:rPr>
-          <w:lang w:val="nl-NL"/>
-        </w:rPr>
-        <w:t xml:space="preserve"> worden uit de representatie van het studentenplein gehaald. </w:t>
-      </w:r>
+        <w:t xml:space="preserve">De gebruiker krijgt de mogelijkheid om </w:t>
+      </w:r>
+      <w:r>
+        <w:rPr>
+          <w:lang w:val="nl-NL"/>
+        </w:rPr>
+        <w:t xml:space="preserve">contact op te nemen met de beheerder via een web formulier. </w:t>
+      </w:r>
+    </w:p>
+    <w:p>
+      <w:pPr>
+        <w:rPr>
+          <w:lang w:val="nl-NL"/>
+        </w:rPr>
+      </w:pPr>
+    </w:p>
+    <w:p>
+      <w:pPr>
+        <w:pStyle w:val="Kop2"/>
+        <w:rPr>
+          <w:lang w:val="nl-NL"/>
+        </w:rPr>
+      </w:pPr>
+      <w:bookmarkStart w:id="4" w:name="_Toc507584464"/>
+      <w:r>
+        <w:rPr>
+          <w:lang w:val="nl-NL"/>
+        </w:rPr>
+        <w:t>Should</w:t>
+      </w:r>
+      <w:bookmarkEnd w:id="4"/>
     </w:p>
     <w:p>
       <w:pPr>
@@ -1073,7 +1069,73 @@
         <w:rPr>
           <w:lang w:val="nl-NL"/>
         </w:rPr>
+        <w:t>Links die niet in werking zijn gesteld</w:t>
+      </w:r>
+      <w:r>
+        <w:rPr>
+          <w:lang w:val="nl-NL"/>
+        </w:rPr>
+        <w:t>, ofwel weinig worden gebruikt/voor een langere tijd niet zijn geüpdatet,</w:t>
+      </w:r>
+      <w:r>
+        <w:rPr>
+          <w:lang w:val="nl-NL"/>
+        </w:rPr>
+        <w:t xml:space="preserve"> worden uit de representatie van het studentenplein gehaald. </w:t>
+      </w:r>
+    </w:p>
+    <w:p>
+      <w:pPr>
+        <w:pStyle w:val="Lijstalinea"/>
+        <w:numPr>
+          <w:ilvl w:val="0"/>
+          <w:numId w:val="1"/>
+        </w:numPr>
+        <w:rPr>
+          <w:lang w:val="nl-NL"/>
+        </w:rPr>
+      </w:pPr>
+      <w:r>
+        <w:rPr>
+          <w:lang w:val="nl-NL"/>
+        </w:rPr>
         <w:t>Het overzicht binnen Canvas wordt aangepast, zodat de gebruiker de mogelijkheid heeft om het overzicht van courses te personaliseren; Courses kunnen verwijderd worden of er kan gefilterd worden op actuele courses.</w:t>
+      </w:r>
+    </w:p>
+    <w:p>
+      <w:pPr>
+        <w:pStyle w:val="Lijstalinea"/>
+        <w:numPr>
+          <w:ilvl w:val="0"/>
+          <w:numId w:val="1"/>
+        </w:numPr>
+        <w:rPr>
+          <w:lang w:val="nl-NL"/>
+        </w:rPr>
+      </w:pPr>
+      <w:r>
+        <w:rPr>
+          <w:lang w:val="nl-NL"/>
+        </w:rPr>
+        <w:t xml:space="preserve">De beheerder moet meerdere services kunnen toevoegen aan de bestaande portal. In dit proces kan de beheerder ook de pagina van de service vormgeven. </w:t>
+      </w:r>
+    </w:p>
+    <w:p>
+      <w:pPr>
+        <w:pStyle w:val="Lijstalinea"/>
+        <w:numPr>
+          <w:ilvl w:val="0"/>
+          <w:numId w:val="1"/>
+        </w:numPr>
+        <w:rPr>
+          <w:lang w:val="nl-NL"/>
+        </w:rPr>
+      </w:pPr>
+      <w:r>
+        <w:rPr>
+          <w:lang w:val="nl-NL"/>
+        </w:rPr>
+        <w:t>De beheerder kan een uitdraai vragen van alle contactmomenten tussen beheerder-gebruiker, en alle aanvragen van nieuwe services (API requests).</w:t>
       </w:r>
     </w:p>
     <w:p>
@@ -1134,7 +1196,7 @@
 </file>
 
 <file path=word/numbering.xml><?xml version="1.0" encoding="utf-8"?>
-<w:numbering xmlns:wpc="http://schemas.microsoft.com/office/word/2010/wordprocessingCanvas" xmlns:cx="http://schemas.microsoft.com/office/drawing/2014/chartex" xmlns:cx1="http://schemas.microsoft.com/office/drawing/2015/9/8/chartex" xmlns:cx2="http://schemas.microsoft.com/office/drawing/2015/10/21/chartex" xmlns:cx3="http://schemas.microsoft.com/office/drawing/2016/5/9/chartex" xmlns:cx4="http://schemas.microsoft.com/office/drawing/2016/5/10/chartex" xmlns:cx5="http://schemas.microsoft.com/office/drawing/2016/5/11/chartex" xmlns:cx6="http://schemas.microsoft.com/office/drawing/2016/5/12/chartex" xmlns:cx7="http://schemas.microsoft.com/office/drawing/2016/5/13/chartex" xmlns:cx8="http://schemas.microsoft.com/office/drawing/2016/5/14/chartex" xmlns:mc="http://schemas.openxmlformats.org/markup-compatibility/2006" xmlns:aink="http://schemas.microsoft.com/office/drawing/2016/ink" xmlns:am3d="http://schemas.microsoft.com/office/drawing/2017/model3d" xmlns:o="urn:schemas-microsoft-com:office:office" xmlns:r="http://schemas.openxmlformats.org/officeDocument/2006/relationships" xmlns:m="http://schemas.openxmlformats.org/officeDocument/2006/math" xmlns:v="urn:schemas-microsoft-com:vml" xmlns:wp14="http://schemas.microsoft.com/office/word/2010/wordprocessingDrawing" xmlns:wp="http://schemas.openxmlformats.org/drawingml/2006/wordprocessingDrawing" xmlns:w10="urn:schemas-microsoft-com:office:word" xmlns:w="http://schemas.openxmlformats.org/wordprocessingml/2006/main" xmlns:w14="http://schemas.microsoft.com/office/word/2010/wordml" xmlns:w15="http://schemas.microsoft.com/office/word/2012/wordml" xmlns:w16cid="http://schemas.microsoft.com/office/word/2016/wordml/cid" xmlns:w16se="http://schemas.microsoft.com/office/word/2015/wordml/symex" xmlns:wpg="http://schemas.microsoft.com/office/word/2010/wordprocessingGroup" xmlns:wpi="http://schemas.microsoft.com/office/word/2010/wordprocessingInk" xmlns:wne="http://schemas.microsoft.com/office/word/2006/wordml" xmlns:wps="http://schemas.microsoft.com/office/word/2010/wordprocessingShape" mc:Ignorable="w14 w15 w16se w16cid wp14">
+<w:numbering xmlns:wpc="http://schemas.microsoft.com/office/word/2010/wordprocessingCanvas" xmlns:cx="http://schemas.microsoft.com/office/drawing/2014/chartex" xmlns:cx1="http://schemas.microsoft.com/office/drawing/2015/9/8/chartex" xmlns:mc="http://schemas.openxmlformats.org/markup-compatibility/2006" xmlns:o="urn:schemas-microsoft-com:office:office" xmlns:r="http://schemas.openxmlformats.org/officeDocument/2006/relationships" xmlns:m="http://schemas.openxmlformats.org/officeDocument/2006/math" xmlns:v="urn:schemas-microsoft-com:vml" xmlns:wp14="http://schemas.microsoft.com/office/word/2010/wordprocessingDrawing" xmlns:wp="http://schemas.openxmlformats.org/drawingml/2006/wordprocessingDrawing" xmlns:w10="urn:schemas-microsoft-com:office:word" xmlns:w="http://schemas.openxmlformats.org/wordprocessingml/2006/main" xmlns:w14="http://schemas.microsoft.com/office/word/2010/wordml" xmlns:w15="http://schemas.microsoft.com/office/word/2012/wordml" xmlns:w16se="http://schemas.microsoft.com/office/word/2015/wordml/symex" xmlns:wpg="http://schemas.microsoft.com/office/word/2010/wordprocessingGroup" xmlns:wpi="http://schemas.microsoft.com/office/word/2010/wordprocessingInk" xmlns:wne="http://schemas.microsoft.com/office/word/2006/wordml" xmlns:wps="http://schemas.microsoft.com/office/word/2010/wordprocessingShape" mc:Ignorable="w14 w15 w16se wp14">
   <w:abstractNum w:abstractNumId="0" w15:restartNumberingAfterBreak="0">
     <w:nsid w:val="63A45338"/>
     <w:multiLevelType w:val="hybridMultilevel"/>
@@ -1255,7 +1317,7 @@
 </file>
 
 <file path=word/styles.xml><?xml version="1.0" encoding="utf-8"?>
-<w:styles xmlns:mc="http://schemas.openxmlformats.org/markup-compatibility/2006" xmlns:r="http://schemas.openxmlformats.org/officeDocument/2006/relationships" xmlns:w="http://schemas.openxmlformats.org/wordprocessingml/2006/main" xmlns:w14="http://schemas.microsoft.com/office/word/2010/wordml" xmlns:w15="http://schemas.microsoft.com/office/word/2012/wordml" xmlns:w16cid="http://schemas.microsoft.com/office/word/2016/wordml/cid" xmlns:w16se="http://schemas.microsoft.com/office/word/2015/wordml/symex" mc:Ignorable="w14 w15 w16se w16cid">
+<w:styles xmlns:mc="http://schemas.openxmlformats.org/markup-compatibility/2006" xmlns:r="http://schemas.openxmlformats.org/officeDocument/2006/relationships" xmlns:w="http://schemas.openxmlformats.org/wordprocessingml/2006/main" xmlns:w14="http://schemas.microsoft.com/office/word/2010/wordml" xmlns:w15="http://schemas.microsoft.com/office/word/2012/wordml" xmlns:w16se="http://schemas.microsoft.com/office/word/2015/wordml/symex" mc:Ignorable="w14 w15 w16se">
   <w:docDefaults>
     <w:rPrDefault>
       <w:rPr>
@@ -1271,7 +1333,7 @@
       </w:pPr>
     </w:pPrDefault>
   </w:docDefaults>
-  <w:latentStyles w:defLockedState="0" w:defUIPriority="99" w:defSemiHidden="0" w:defUnhideWhenUsed="0" w:defQFormat="0" w:count="375">
+  <w:latentStyles w:defLockedState="0" w:defUIPriority="99" w:defSemiHidden="0" w:defUnhideWhenUsed="0" w:defQFormat="0" w:count="371">
     <w:lsdException w:name="Normal" w:uiPriority="0" w:qFormat="1"/>
     <w:lsdException w:name="heading 1" w:uiPriority="9" w:qFormat="1"/>
     <w:lsdException w:name="heading 2" w:semiHidden="1" w:uiPriority="9" w:unhideWhenUsed="1" w:qFormat="1"/>
@@ -1643,10 +1705,6 @@
     <w:lsdException w:name="List Table 5 Dark Accent 6" w:uiPriority="50"/>
     <w:lsdException w:name="List Table 6 Colorful Accent 6" w:uiPriority="51"/>
     <w:lsdException w:name="List Table 7 Colorful Accent 6" w:uiPriority="52"/>
-    <w:lsdException w:name="Mention" w:semiHidden="1" w:unhideWhenUsed="1"/>
-    <w:lsdException w:name="Smart Hyperlink" w:semiHidden="1" w:unhideWhenUsed="1"/>
-    <w:lsdException w:name="Hashtag" w:semiHidden="1" w:unhideWhenUsed="1"/>
-    <w:lsdException w:name="Unresolved Mention" w:semiHidden="1" w:unhideWhenUsed="1"/>
   </w:latentStyles>
   <w:style w:type="paragraph" w:default="1" w:styleId="Standaard">
     <w:name w:val="Normal"/>
@@ -1839,7 +1897,7 @@
       <w:u w:val="single"/>
     </w:rPr>
   </w:style>
-  <w:style w:type="character" w:styleId="Onopgelostemelding">
+  <w:style w:type="character" w:customStyle="1" w:styleId="UnresolvedMention">
     <w:name w:val="Unresolved Mention"/>
     <w:basedOn w:val="Standaardalinea-lettertype"/>
     <w:uiPriority w:val="99"/>
@@ -2156,7 +2214,7 @@
 </file>
 
 <file path=customXml/itemProps1.xml><?xml version="1.0" encoding="utf-8"?>
-<ds:datastoreItem xmlns:ds="http://schemas.openxmlformats.org/officeDocument/2006/customXml" ds:itemID="{112B5D8F-FC7C-4269-A3CC-AF0C5CC5ED67}">
+<ds:datastoreItem xmlns:ds="http://schemas.openxmlformats.org/officeDocument/2006/customXml" ds:itemID="{49C8A412-0BBC-4AD7-8C48-E5CA74B86822}">
   <ds:schemaRefs>
     <ds:schemaRef ds:uri="http://schemas.openxmlformats.org/officeDocument/2006/bibliography"/>
   </ds:schemaRefs>

</xml_diff>

<commit_message>
big commit: database added and functional.
</commit_message>
<xml_diff>
--- a/docs/Analyse document Individueel.docx
+++ b/docs/Analyse document Individueel.docx
@@ -1,6 +1,6 @@
 
 <file path=word/document.xml><?xml version="1.0" encoding="utf-8"?>
-<w:document xmlns:wpc="http://schemas.microsoft.com/office/word/2010/wordprocessingCanvas" xmlns:cx="http://schemas.microsoft.com/office/drawing/2014/chartex" xmlns:cx1="http://schemas.microsoft.com/office/drawing/2015/9/8/chartex" xmlns:mc="http://schemas.openxmlformats.org/markup-compatibility/2006" xmlns:o="urn:schemas-microsoft-com:office:office" xmlns:r="http://schemas.openxmlformats.org/officeDocument/2006/relationships" xmlns:m="http://schemas.openxmlformats.org/officeDocument/2006/math" xmlns:v="urn:schemas-microsoft-com:vml" xmlns:wp14="http://schemas.microsoft.com/office/word/2010/wordprocessingDrawing" xmlns:wp="http://schemas.openxmlformats.org/drawingml/2006/wordprocessingDrawing" xmlns:w10="urn:schemas-microsoft-com:office:word" xmlns:w="http://schemas.openxmlformats.org/wordprocessingml/2006/main" xmlns:w14="http://schemas.microsoft.com/office/word/2010/wordml" xmlns:w15="http://schemas.microsoft.com/office/word/2012/wordml" xmlns:w16se="http://schemas.microsoft.com/office/word/2015/wordml/symex" xmlns:wpg="http://schemas.microsoft.com/office/word/2010/wordprocessingGroup" xmlns:wpi="http://schemas.microsoft.com/office/word/2010/wordprocessingInk" xmlns:wne="http://schemas.microsoft.com/office/word/2006/wordml" xmlns:wps="http://schemas.microsoft.com/office/word/2010/wordprocessingShape" mc:Ignorable="w14 w15 w16se wp14">
+<w:document xmlns:wpc="http://schemas.microsoft.com/office/word/2010/wordprocessingCanvas" xmlns:cx="http://schemas.microsoft.com/office/drawing/2014/chartex" xmlns:cx1="http://schemas.microsoft.com/office/drawing/2015/9/8/chartex" xmlns:cx2="http://schemas.microsoft.com/office/drawing/2015/10/21/chartex" xmlns:cx3="http://schemas.microsoft.com/office/drawing/2016/5/9/chartex" xmlns:cx4="http://schemas.microsoft.com/office/drawing/2016/5/10/chartex" xmlns:cx5="http://schemas.microsoft.com/office/drawing/2016/5/11/chartex" xmlns:cx6="http://schemas.microsoft.com/office/drawing/2016/5/12/chartex" xmlns:cx7="http://schemas.microsoft.com/office/drawing/2016/5/13/chartex" xmlns:cx8="http://schemas.microsoft.com/office/drawing/2016/5/14/chartex" xmlns:mc="http://schemas.openxmlformats.org/markup-compatibility/2006" xmlns:aink="http://schemas.microsoft.com/office/drawing/2016/ink" xmlns:am3d="http://schemas.microsoft.com/office/drawing/2017/model3d" xmlns:o="urn:schemas-microsoft-com:office:office" xmlns:r="http://schemas.openxmlformats.org/officeDocument/2006/relationships" xmlns:m="http://schemas.openxmlformats.org/officeDocument/2006/math" xmlns:v="urn:schemas-microsoft-com:vml" xmlns:wp14="http://schemas.microsoft.com/office/word/2010/wordprocessingDrawing" xmlns:wp="http://schemas.openxmlformats.org/drawingml/2006/wordprocessingDrawing" xmlns:w10="urn:schemas-microsoft-com:office:word" xmlns:w="http://schemas.openxmlformats.org/wordprocessingml/2006/main" xmlns:w14="http://schemas.microsoft.com/office/word/2010/wordml" xmlns:w15="http://schemas.microsoft.com/office/word/2012/wordml" xmlns:w16cid="http://schemas.microsoft.com/office/word/2016/wordml/cid" xmlns:w16se="http://schemas.microsoft.com/office/word/2015/wordml/symex" xmlns:wpg="http://schemas.microsoft.com/office/word/2010/wordprocessingGroup" xmlns:wpi="http://schemas.microsoft.com/office/word/2010/wordprocessingInk" xmlns:wne="http://schemas.microsoft.com/office/word/2006/wordml" xmlns:wps="http://schemas.microsoft.com/office/word/2010/wordprocessingShape" mc:Ignorable="w14 w15 w16se w16cid wp14">
   <w:body>
     <w:p>
       <w:pPr>
@@ -266,7 +266,7 @@
           <w:noProof/>
           <w:lang w:val="nl-NL"/>
         </w:rPr>
-        <w:t>26-3-2018</w:t>
+        <w:t>9-4-2018</w:t>
       </w:r>
       <w:r>
         <w:rPr>
@@ -1028,7 +1028,19 @@
         <w:rPr>
           <w:lang w:val="nl-NL"/>
         </w:rPr>
-        <w:t xml:space="preserve">contact op te nemen met de beheerder via een web formulier. </w:t>
+        <w:t xml:space="preserve">contact op te nemen met de beheerder via een </w:t>
+      </w:r>
+      <w:r>
+        <w:rPr>
+          <w:lang w:val="nl-NL"/>
+        </w:rPr>
+        <w:t>webformulier</w:t>
+      </w:r>
+      <w:r>
+        <w:rPr>
+          <w:lang w:val="nl-NL"/>
+        </w:rPr>
+        <w:t xml:space="preserve">. </w:t>
       </w:r>
     </w:p>
     <w:p>
@@ -1140,27 +1152,6 @@
     </w:p>
     <w:p>
       <w:pPr>
-        <w:rPr>
-          <w:lang w:val="nl-NL"/>
-        </w:rPr>
-      </w:pPr>
-    </w:p>
-    <w:p>
-      <w:pPr>
-        <w:pStyle w:val="Kop2"/>
-        <w:rPr>
-          <w:lang w:val="nl-NL"/>
-        </w:rPr>
-      </w:pPr>
-      <w:r>
-        <w:rPr>
-          <w:lang w:val="nl-NL"/>
-        </w:rPr>
-        <w:t>Could</w:t>
-      </w:r>
-    </w:p>
-    <w:p>
-      <w:pPr>
         <w:pStyle w:val="Lijstalinea"/>
         <w:numPr>
           <w:ilvl w:val="0"/>
@@ -1174,16 +1165,55 @@
         <w:rPr>
           <w:lang w:val="nl-NL"/>
         </w:rPr>
-        <w:t xml:space="preserve">Via de ASP.net pagina kunnen push-notificaties worden weergeven wanneer de gebruiker een </w:t>
-      </w:r>
-      <w:r>
-        <w:rPr>
-          <w:lang w:val="nl-NL"/>
-        </w:rPr>
-        <w:t>mail ontvangt in zijn outlook postvak.</w:t>
+        <w:t>De beheerder kan nieuwe services toevoegen doormiddel van een grafische inrichting van de pagina. De beheerder krijgt een overzicht met informatie en kan deze op locaties in de webpagina plaatsen, en deze vervolgens genereren.</w:t>
       </w:r>
       <w:bookmarkStart w:id="5" w:name="_GoBack"/>
       <w:bookmarkEnd w:id="5"/>
+    </w:p>
+    <w:p>
+      <w:pPr>
+        <w:rPr>
+          <w:lang w:val="nl-NL"/>
+        </w:rPr>
+      </w:pPr>
+    </w:p>
+    <w:p>
+      <w:pPr>
+        <w:pStyle w:val="Kop2"/>
+        <w:rPr>
+          <w:lang w:val="nl-NL"/>
+        </w:rPr>
+      </w:pPr>
+      <w:r>
+        <w:rPr>
+          <w:lang w:val="nl-NL"/>
+        </w:rPr>
+        <w:t>Could</w:t>
+      </w:r>
+    </w:p>
+    <w:p>
+      <w:pPr>
+        <w:pStyle w:val="Lijstalinea"/>
+        <w:numPr>
+          <w:ilvl w:val="0"/>
+          <w:numId w:val="1"/>
+        </w:numPr>
+        <w:rPr>
+          <w:lang w:val="nl-NL"/>
+        </w:rPr>
+      </w:pPr>
+      <w:r>
+        <w:rPr>
+          <w:lang w:val="nl-NL"/>
+        </w:rPr>
+        <w:t xml:space="preserve">Via de ASP.net pagina kunnen push-notificaties worden weergeven wanneer de gebruiker een </w:t>
+      </w:r>
+      <w:r>
+        <w:rPr>
+          <w:lang w:val="nl-NL"/>
+        </w:rPr>
+        <w:t>mail ontvangt in zijn outlook postvak.</w:t>
+      </w:r>
     </w:p>
     <w:sectPr>
       <w:pgSz w:w="11906" w:h="16838"/>
@@ -1196,7 +1226,7 @@
 </file>
 
 <file path=word/numbering.xml><?xml version="1.0" encoding="utf-8"?>
-<w:numbering xmlns:wpc="http://schemas.microsoft.com/office/word/2010/wordprocessingCanvas" xmlns:cx="http://schemas.microsoft.com/office/drawing/2014/chartex" xmlns:cx1="http://schemas.microsoft.com/office/drawing/2015/9/8/chartex" xmlns:mc="http://schemas.openxmlformats.org/markup-compatibility/2006" xmlns:o="urn:schemas-microsoft-com:office:office" xmlns:r="http://schemas.openxmlformats.org/officeDocument/2006/relationships" xmlns:m="http://schemas.openxmlformats.org/officeDocument/2006/math" xmlns:v="urn:schemas-microsoft-com:vml" xmlns:wp14="http://schemas.microsoft.com/office/word/2010/wordprocessingDrawing" xmlns:wp="http://schemas.openxmlformats.org/drawingml/2006/wordprocessingDrawing" xmlns:w10="urn:schemas-microsoft-com:office:word" xmlns:w="http://schemas.openxmlformats.org/wordprocessingml/2006/main" xmlns:w14="http://schemas.microsoft.com/office/word/2010/wordml" xmlns:w15="http://schemas.microsoft.com/office/word/2012/wordml" xmlns:w16se="http://schemas.microsoft.com/office/word/2015/wordml/symex" xmlns:wpg="http://schemas.microsoft.com/office/word/2010/wordprocessingGroup" xmlns:wpi="http://schemas.microsoft.com/office/word/2010/wordprocessingInk" xmlns:wne="http://schemas.microsoft.com/office/word/2006/wordml" xmlns:wps="http://schemas.microsoft.com/office/word/2010/wordprocessingShape" mc:Ignorable="w14 w15 w16se wp14">
+<w:numbering xmlns:wpc="http://schemas.microsoft.com/office/word/2010/wordprocessingCanvas" xmlns:cx="http://schemas.microsoft.com/office/drawing/2014/chartex" xmlns:cx1="http://schemas.microsoft.com/office/drawing/2015/9/8/chartex" xmlns:cx2="http://schemas.microsoft.com/office/drawing/2015/10/21/chartex" xmlns:cx3="http://schemas.microsoft.com/office/drawing/2016/5/9/chartex" xmlns:cx4="http://schemas.microsoft.com/office/drawing/2016/5/10/chartex" xmlns:cx5="http://schemas.microsoft.com/office/drawing/2016/5/11/chartex" xmlns:cx6="http://schemas.microsoft.com/office/drawing/2016/5/12/chartex" xmlns:cx7="http://schemas.microsoft.com/office/drawing/2016/5/13/chartex" xmlns:cx8="http://schemas.microsoft.com/office/drawing/2016/5/14/chartex" xmlns:mc="http://schemas.openxmlformats.org/markup-compatibility/2006" xmlns:aink="http://schemas.microsoft.com/office/drawing/2016/ink" xmlns:am3d="http://schemas.microsoft.com/office/drawing/2017/model3d" xmlns:o="urn:schemas-microsoft-com:office:office" xmlns:r="http://schemas.openxmlformats.org/officeDocument/2006/relationships" xmlns:m="http://schemas.openxmlformats.org/officeDocument/2006/math" xmlns:v="urn:schemas-microsoft-com:vml" xmlns:wp14="http://schemas.microsoft.com/office/word/2010/wordprocessingDrawing" xmlns:wp="http://schemas.openxmlformats.org/drawingml/2006/wordprocessingDrawing" xmlns:w10="urn:schemas-microsoft-com:office:word" xmlns:w="http://schemas.openxmlformats.org/wordprocessingml/2006/main" xmlns:w14="http://schemas.microsoft.com/office/word/2010/wordml" xmlns:w15="http://schemas.microsoft.com/office/word/2012/wordml" xmlns:w16cid="http://schemas.microsoft.com/office/word/2016/wordml/cid" xmlns:w16se="http://schemas.microsoft.com/office/word/2015/wordml/symex" xmlns:wpg="http://schemas.microsoft.com/office/word/2010/wordprocessingGroup" xmlns:wpi="http://schemas.microsoft.com/office/word/2010/wordprocessingInk" xmlns:wne="http://schemas.microsoft.com/office/word/2006/wordml" xmlns:wps="http://schemas.microsoft.com/office/word/2010/wordprocessingShape" mc:Ignorable="w14 w15 w16se w16cid wp14">
   <w:abstractNum w:abstractNumId="0" w15:restartNumberingAfterBreak="0">
     <w:nsid w:val="63A45338"/>
     <w:multiLevelType w:val="hybridMultilevel"/>
@@ -1317,7 +1347,7 @@
 </file>
 
 <file path=word/styles.xml><?xml version="1.0" encoding="utf-8"?>
-<w:styles xmlns:mc="http://schemas.openxmlformats.org/markup-compatibility/2006" xmlns:r="http://schemas.openxmlformats.org/officeDocument/2006/relationships" xmlns:w="http://schemas.openxmlformats.org/wordprocessingml/2006/main" xmlns:w14="http://schemas.microsoft.com/office/word/2010/wordml" xmlns:w15="http://schemas.microsoft.com/office/word/2012/wordml" xmlns:w16se="http://schemas.microsoft.com/office/word/2015/wordml/symex" mc:Ignorable="w14 w15 w16se">
+<w:styles xmlns:mc="http://schemas.openxmlformats.org/markup-compatibility/2006" xmlns:r="http://schemas.openxmlformats.org/officeDocument/2006/relationships" xmlns:w="http://schemas.openxmlformats.org/wordprocessingml/2006/main" xmlns:w14="http://schemas.microsoft.com/office/word/2010/wordml" xmlns:w15="http://schemas.microsoft.com/office/word/2012/wordml" xmlns:w16cid="http://schemas.microsoft.com/office/word/2016/wordml/cid" xmlns:w16se="http://schemas.microsoft.com/office/word/2015/wordml/symex" mc:Ignorable="w14 w15 w16se w16cid">
   <w:docDefaults>
     <w:rPrDefault>
       <w:rPr>
@@ -1333,7 +1363,7 @@
       </w:pPr>
     </w:pPrDefault>
   </w:docDefaults>
-  <w:latentStyles w:defLockedState="0" w:defUIPriority="99" w:defSemiHidden="0" w:defUnhideWhenUsed="0" w:defQFormat="0" w:count="371">
+  <w:latentStyles w:defLockedState="0" w:defUIPriority="99" w:defSemiHidden="0" w:defUnhideWhenUsed="0" w:defQFormat="0" w:count="375">
     <w:lsdException w:name="Normal" w:uiPriority="0" w:qFormat="1"/>
     <w:lsdException w:name="heading 1" w:uiPriority="9" w:qFormat="1"/>
     <w:lsdException w:name="heading 2" w:semiHidden="1" w:uiPriority="9" w:unhideWhenUsed="1" w:qFormat="1"/>
@@ -1439,7 +1469,6 @@
     <w:lsdException w:name="HTML Sample" w:semiHidden="1" w:unhideWhenUsed="1"/>
     <w:lsdException w:name="HTML Typewriter" w:semiHidden="1" w:unhideWhenUsed="1"/>
     <w:lsdException w:name="HTML Variable" w:semiHidden="1" w:unhideWhenUsed="1"/>
-    <w:lsdException w:name="Normal Table" w:semiHidden="1" w:unhideWhenUsed="1"/>
     <w:lsdException w:name="annotation subject" w:semiHidden="1" w:unhideWhenUsed="1"/>
     <w:lsdException w:name="No List" w:semiHidden="1" w:unhideWhenUsed="1"/>
     <w:lsdException w:name="Outline List 1" w:semiHidden="1" w:unhideWhenUsed="1"/>
@@ -1483,10 +1512,8 @@
     <w:lsdException w:name="Table Elegant" w:semiHidden="1" w:unhideWhenUsed="1"/>
     <w:lsdException w:name="Table Professional" w:semiHidden="1" w:unhideWhenUsed="1"/>
     <w:lsdException w:name="Table Subtle 1" w:semiHidden="1" w:unhideWhenUsed="1"/>
-    <w:lsdException w:name="Table Subtle 2" w:semiHidden="1" w:unhideWhenUsed="1"/>
     <w:lsdException w:name="Table Web 1" w:semiHidden="1" w:unhideWhenUsed="1"/>
     <w:lsdException w:name="Table Web 2" w:semiHidden="1" w:unhideWhenUsed="1"/>
-    <w:lsdException w:name="Table Web 3" w:semiHidden="1" w:unhideWhenUsed="1"/>
     <w:lsdException w:name="Balloon Text" w:semiHidden="1" w:unhideWhenUsed="1"/>
     <w:lsdException w:name="Table Grid" w:uiPriority="39"/>
     <w:lsdException w:name="Table Theme" w:semiHidden="1" w:unhideWhenUsed="1"/>
@@ -1705,6 +1732,10 @@
     <w:lsdException w:name="List Table 5 Dark Accent 6" w:uiPriority="50"/>
     <w:lsdException w:name="List Table 6 Colorful Accent 6" w:uiPriority="51"/>
     <w:lsdException w:name="List Table 7 Colorful Accent 6" w:uiPriority="52"/>
+    <w:lsdException w:name="Mention" w:semiHidden="1" w:unhideWhenUsed="1"/>
+    <w:lsdException w:name="Smart Hyperlink" w:semiHidden="1" w:unhideWhenUsed="1"/>
+    <w:lsdException w:name="Hashtag" w:semiHidden="1" w:unhideWhenUsed="1"/>
+    <w:lsdException w:name="Unresolved Mention" w:semiHidden="1" w:unhideWhenUsed="1"/>
   </w:latentStyles>
   <w:style w:type="paragraph" w:default="1" w:styleId="Standaard">
     <w:name w:val="Normal"/>
@@ -1897,8 +1928,8 @@
       <w:u w:val="single"/>
     </w:rPr>
   </w:style>
-  <w:style w:type="character" w:customStyle="1" w:styleId="UnresolvedMention">
-    <w:name w:val="Unresolved Mention"/>
+  <w:style w:type="character" w:customStyle="1" w:styleId="Onopgelostemelding1">
+    <w:name w:val="Onopgeloste melding1"/>
     <w:basedOn w:val="Standaardalinea-lettertype"/>
     <w:uiPriority w:val="99"/>
     <w:semiHidden/>
@@ -2214,7 +2245,7 @@
 </file>
 
 <file path=customXml/itemProps1.xml><?xml version="1.0" encoding="utf-8"?>
-<ds:datastoreItem xmlns:ds="http://schemas.openxmlformats.org/officeDocument/2006/customXml" ds:itemID="{49C8A412-0BBC-4AD7-8C48-E5CA74B86822}">
+<ds:datastoreItem xmlns:ds="http://schemas.openxmlformats.org/officeDocument/2006/customXml" ds:itemID="{83EC875D-9E51-41E5-A521-2150DA342F33}">
   <ds:schemaRefs>
     <ds:schemaRef ds:uri="http://schemas.openxmlformats.org/officeDocument/2006/bibliography"/>
   </ds:schemaRefs>

</xml_diff>